<commit_message>
changes of Tahmina applied
</commit_message>
<xml_diff>
--- a/Website/DKE-website-form.docx
+++ b/Website/DKE-website-form.docx
@@ -234,15 +234,62 @@
           <w:szCs w:val="20"/>
         </w:rPr>
       </w:pPr>
-      <w:r>
-        <w:t>Martyna Mikos, Tahmina Begum, Casper Hogenboom, Demet Demirkiran</w:t>
-      </w:r>
+      <w:proofErr w:type="spellStart"/>
+      <w:r>
+        <w:t>Martyna</w:t>
+      </w:r>
+      <w:proofErr w:type="spellEnd"/>
+      <w:r>
+        <w:t xml:space="preserve"> </w:t>
+      </w:r>
+      <w:proofErr w:type="spellStart"/>
+      <w:r>
+        <w:t>Mikos</w:t>
+      </w:r>
+      <w:proofErr w:type="spellEnd"/>
+      <w:r>
+        <w:t xml:space="preserve">, </w:t>
+      </w:r>
+      <w:proofErr w:type="spellStart"/>
+      <w:r>
+        <w:t>Tahmina</w:t>
+      </w:r>
+      <w:proofErr w:type="spellEnd"/>
+      <w:r>
+        <w:t xml:space="preserve"> Begum, Casper </w:t>
+      </w:r>
+      <w:proofErr w:type="spellStart"/>
+      <w:r>
+        <w:t>Hogenboom</w:t>
+      </w:r>
+      <w:proofErr w:type="spellEnd"/>
+      <w:r>
+        <w:t xml:space="preserve">, </w:t>
+      </w:r>
+      <w:proofErr w:type="spellStart"/>
+      <w:r>
+        <w:t>Demet</w:t>
+      </w:r>
+      <w:proofErr w:type="spellEnd"/>
+      <w:r>
+        <w:t xml:space="preserve"> </w:t>
+      </w:r>
+      <w:proofErr w:type="spellStart"/>
+      <w:r>
+        <w:t>Demirkiran</w:t>
+      </w:r>
+      <w:proofErr w:type="spellEnd"/>
       <w:r>
         <w:t xml:space="preserve"> and </w:t>
       </w:r>
       <w:r>
-        <w:t>Edwin van der Vegt</w:t>
-      </w:r>
+        <w:t xml:space="preserve">Edwin van der </w:t>
+      </w:r>
+      <w:proofErr w:type="spellStart"/>
+      <w:r>
+        <w:t>Vegt</w:t>
+      </w:r>
+      <w:proofErr w:type="spellEnd"/>
     </w:p>
     <w:p>
       <w:pPr>
@@ -514,6 +561,12 @@
           <w:color w:val="000000"/>
         </w:rPr>
         <w:t>Fig. 1. Safety critical systems</w:t>
+      </w:r>
+      <w:r>
+        <w:rPr>
+          <w:color w:val="000000"/>
+        </w:rPr>
+        <w:t xml:space="preserve"> (SCS)</w:t>
       </w:r>
     </w:p>
     <w:p>
@@ -747,7 +800,25 @@
         <w:rPr>
           <w:color w:val="000000"/>
         </w:rPr>
-        <w:t>Fig. 3. Finding initial bounds</w:t>
+        <w:t>Fig. 3.</w:t>
+      </w:r>
+      <w:r>
+        <w:rPr>
+          <w:color w:val="000000"/>
+        </w:rPr>
+        <w:t xml:space="preserve"> I</w:t>
+      </w:r>
+      <w:r>
+        <w:rPr>
+          <w:color w:val="000000"/>
+        </w:rPr>
+        <w:t xml:space="preserve">nitial </w:t>
+      </w:r>
+      <w:r>
+        <w:rPr>
+          <w:color w:val="000000"/>
+        </w:rPr>
+        <w:t>estimator</w:t>
       </w:r>
     </w:p>
     <w:p>
@@ -1169,7 +1240,13 @@
         <w:t xml:space="preserve"> </w:t>
       </w:r>
       <w:r>
-        <w:t>Therefore in order to decrease the time taken to generate the solution</w:t>
+        <w:t>Therefore</w:t>
+      </w:r>
+      <w:r>
+        <w:t>,</w:t>
+      </w:r>
+      <w:r>
+        <w:t xml:space="preserve"> in order to decrease the time taken to generate the solution</w:t>
       </w:r>
       <w:r>
         <w:t>,</w:t>
@@ -1303,7 +1380,15 @@
         <w:t>that</w:t>
       </w:r>
       <w:r>
-        <w:t xml:space="preserve"> has a functionality for verifying solutions and provides us with rigorous numerics . Ariadne allows to perform calculations with double precision</w:t>
+        <w:t xml:space="preserve"> has a functionality for verifying solutions and provides us with rigorous </w:t>
+      </w:r>
+      <w:proofErr w:type="spellStart"/>
+      <w:r>
+        <w:t>numerics</w:t>
+      </w:r>
+      <w:proofErr w:type="spellEnd"/>
+      <w:r>
+        <w:t xml:space="preserve"> . Ariadne allows to perform calculations with double precision</w:t>
       </w:r>
       <w:r>
         <w:t xml:space="preserve"> floating-point</w:t>
@@ -1357,7 +1442,13 @@
         <w:t xml:space="preserve">as the bisection method </w:t>
       </w:r>
       <w:r>
-        <w:t xml:space="preserve">(Fig. 3) </w:t>
+        <w:t>(Fig</w:t>
+      </w:r>
+      <w:r>
+        <w:t>ure</w:t>
+      </w:r>
+      <w:r>
+        <w:t xml:space="preserve"> 3) </w:t>
       </w:r>
       <w:r>
         <w:t xml:space="preserve">that </w:t>
@@ -1391,7 +1482,13 @@
         <w:t>,</w:t>
       </w:r>
       <w:r>
-        <w:t xml:space="preserve"> the new interval (subinterval) is established for the next step. Therefore the interval is reduced by 50% every time</w:t>
+        <w:t xml:space="preserve"> the new interval (subinterval) is established for the next step. Therefore</w:t>
+      </w:r>
+      <w:r>
+        <w:t>,</w:t>
+      </w:r>
+      <w:r>
+        <w:t xml:space="preserve"> the interval is reduced by 50% every time</w:t>
       </w:r>
       <w:r>
         <w:t>. These steps are repeated until the interval is sufficiently small, that is we converged to the root</w:t>
@@ -1438,8 +1535,6 @@
       <w:r>
         <w:t>ure</w:t>
       </w:r>
-      <w:bookmarkStart w:id="1" w:name="_GoBack"/>
-      <w:bookmarkEnd w:id="1"/>
       <w:r>
         <w:t xml:space="preserve"> 4) and Newton Interval Method (Fig</w:t>
       </w:r>
@@ -1468,13 +1563,24 @@
         <w:t>,</w:t>
       </w:r>
       <w:r>
-        <w:t xml:space="preserve"> for </w:t>
+        <w:t xml:space="preserve"> </w:t>
+      </w:r>
+      <w:proofErr w:type="spellStart"/>
+      <w:r>
+        <w:t xml:space="preserve">for </w:t>
       </w:r>
       <w:r>
         <w:rPr>
           <w:i/>
         </w:rPr>
-        <w:t xml:space="preserve">k </w:t>
+        <w:t>k</w:t>
+      </w:r>
+      <w:proofErr w:type="spellEnd"/>
+      <w:r>
+        <w:rPr>
+          <w:i/>
+        </w:rPr>
+        <w:t xml:space="preserve"> </w:t>
       </w:r>
       <w:r>
         <w:t>greater than 1. In the figure, evaluating function for X</w:t>
@@ -1501,7 +1607,13 @@
         <w:t>hat</w:t>
       </w:r>
       <w:r>
-        <w:t xml:space="preserve"> interval. Therefore according to previously mentioned intermediate value theorem, the root must be somewhere between X</w:t>
+        <w:t xml:space="preserve"> interval. Therefore</w:t>
+      </w:r>
+      <w:r>
+        <w:t>,</w:t>
+      </w:r>
+      <w:r>
+        <w:t xml:space="preserve"> according to previously mentioned intermediate value theorem, the root must be somewhere between X</w:t>
       </w:r>
       <w:r>
         <w:rPr>
@@ -1801,6 +1913,7 @@
           <w:right w:val="nil"/>
           <w:between w:val="nil"/>
         </w:pBdr>
+        <w:spacing w:line="360" w:lineRule="auto"/>
         <w:jc w:val="both"/>
         <w:rPr>
           <w:b/>
@@ -1817,99 +1930,7 @@
     </w:p>
     <w:p>
       <w:pPr>
-        <w:spacing w:line="240" w:lineRule="auto"/>
-        <w:jc w:val="both"/>
-      </w:pPr>
-      <w:r>
-        <w:lastRenderedPageBreak/>
-        <w:t xml:space="preserve">Jaulin,  L.,  Kieffer,  M.,  Didrit,  O., &amp; Walter, E.  (2001). </w:t>
-      </w:r>
-      <w:r>
-        <w:t>Applied interval analysis</w:t>
-      </w:r>
-      <w:r>
-        <w:t>. Springer-Verlag London.</w:t>
-      </w:r>
-    </w:p>
-    <w:p>
-      <w:pPr>
-        <w:spacing w:line="240" w:lineRule="auto"/>
-        <w:jc w:val="both"/>
-      </w:pPr>
-      <w:r>
-        <w:t>Cais</w:t>
-      </w:r>
-      <w:r>
-        <w:t xml:space="preserve">, </w:t>
-      </w:r>
-      <w:r>
-        <w:t>Š</w:t>
-      </w:r>
-      <w:r>
-        <w:t>.</w:t>
-      </w:r>
-      <w:r>
-        <w:t xml:space="preserve"> </w:t>
-      </w:r>
-      <w:r>
-        <w:t xml:space="preserve">(2015) </w:t>
-      </w:r>
-      <w:r>
-        <w:rPr>
-          <w:i/>
-        </w:rPr>
-        <w:t>Assessing and Improving Quality of Safety Critical Systems</w:t>
-      </w:r>
-      <w:r>
-        <w:t xml:space="preserve">. </w:t>
-      </w:r>
-      <w:r>
-        <w:t>Plzeň</w:t>
-      </w:r>
-    </w:p>
-    <w:p>
-      <w:pPr>
-        <w:spacing w:line="240" w:lineRule="auto"/>
-        <w:jc w:val="both"/>
-      </w:pPr>
-      <w:r>
-        <w:t>Moore,   R.  E.</w:t>
-      </w:r>
-      <w:r>
-        <w:t xml:space="preserve"> </w:t>
-      </w:r>
-      <w:r>
-        <w:t>(1966).</w:t>
-      </w:r>
-      <w:r>
-        <w:t xml:space="preserve"> </w:t>
-      </w:r>
-      <w:r>
-        <w:rPr>
-          <w:i/>
-        </w:rPr>
-        <w:t>Interval analysis</w:t>
-      </w:r>
-      <w:r>
-        <w:t>.</w:t>
-      </w:r>
-      <w:r>
-        <w:t xml:space="preserve"> </w:t>
-      </w:r>
-      <w:r>
-        <w:t>Prentice-Hall, Inc</w:t>
-      </w:r>
-    </w:p>
-    <w:p>
-      <w:pPr>
-        <w:spacing w:after="0" w:line="240" w:lineRule="auto"/>
-        <w:rPr>
-          <w:rFonts w:ascii="Times New Roman" w:eastAsia="Times New Roman" w:hAnsi="Times New Roman" w:cs="Times New Roman"/>
-          <w:sz w:val="24"/>
-          <w:szCs w:val="24"/>
-        </w:rPr>
-      </w:pPr>
-      <w:r>
+        <w:spacing w:after="0" w:line="360" w:lineRule="auto"/>
         <w:rPr>
           <w:rFonts w:ascii="Arial" w:eastAsia="Times New Roman" w:hAnsi="Arial" w:cs="Arial"/>
           <w:color w:val="222222"/>
@@ -1917,8 +1938,8 @@
           <w:szCs w:val="20"/>
           <w:shd w:val="clear" w:color="auto" w:fill="FFFFFF"/>
         </w:rPr>
-        <w:t xml:space="preserve">Burden, R. L., &amp; Faires, J. D. (2010). </w:t>
-      </w:r>
+      </w:pPr>
+      <w:proofErr w:type="spellStart"/>
       <w:r>
         <w:rPr>
           <w:rFonts w:ascii="Arial" w:eastAsia="Times New Roman" w:hAnsi="Arial" w:cs="Arial"/>
@@ -1927,19 +1948,10 @@
           <w:szCs w:val="20"/>
           <w:shd w:val="clear" w:color="auto" w:fill="FFFFFF"/>
         </w:rPr>
-        <w:t>Numerical analysis. </w:t>
-      </w:r>
-      <w:r>
-        <w:rPr>
-          <w:rFonts w:ascii="Arial" w:eastAsia="Times New Roman" w:hAnsi="Arial" w:cs="Arial"/>
-          <w:i/>
-          <w:iCs/>
-          <w:color w:val="222222"/>
-          <w:sz w:val="20"/>
-          <w:szCs w:val="20"/>
-        </w:rPr>
-        <w:t>Cengage Learning</w:t>
-      </w:r>
+        <w:lastRenderedPageBreak/>
+        <w:t>Jaulin</w:t>
+      </w:r>
+      <w:proofErr w:type="spellEnd"/>
       <w:r>
         <w:rPr>
           <w:rFonts w:ascii="Arial" w:eastAsia="Times New Roman" w:hAnsi="Arial" w:cs="Arial"/>
@@ -1948,19 +1960,9 @@
           <w:szCs w:val="20"/>
           <w:shd w:val="clear" w:color="auto" w:fill="FFFFFF"/>
         </w:rPr>
-        <w:t>, </w:t>
-      </w:r>
-      <w:r>
-        <w:rPr>
-          <w:rFonts w:ascii="Arial" w:eastAsia="Times New Roman" w:hAnsi="Arial" w:cs="Arial"/>
-          <w:i/>
-          <w:iCs/>
-          <w:color w:val="222222"/>
-          <w:sz w:val="20"/>
-          <w:szCs w:val="20"/>
-        </w:rPr>
-        <w:t>9</w:t>
-      </w:r>
+        <w:t xml:space="preserve">,  L.,  Kieffer,  M.,  </w:t>
+      </w:r>
+      <w:proofErr w:type="spellStart"/>
       <w:r>
         <w:rPr>
           <w:rFonts w:ascii="Arial" w:eastAsia="Times New Roman" w:hAnsi="Arial" w:cs="Arial"/>
@@ -1969,68 +1971,308 @@
           <w:szCs w:val="20"/>
           <w:shd w:val="clear" w:color="auto" w:fill="FFFFFF"/>
         </w:rPr>
+        <w:t>Didrit</w:t>
+      </w:r>
+      <w:proofErr w:type="spellEnd"/>
+      <w:r>
+        <w:rPr>
+          <w:rFonts w:ascii="Arial" w:eastAsia="Times New Roman" w:hAnsi="Arial" w:cs="Arial"/>
+          <w:color w:val="222222"/>
+          <w:sz w:val="20"/>
+          <w:szCs w:val="20"/>
+          <w:shd w:val="clear" w:color="auto" w:fill="FFFFFF"/>
+        </w:rPr>
+        <w:t xml:space="preserve">,  O., &amp; Walter, E.  (2001). </w:t>
+      </w:r>
+      <w:r>
+        <w:rPr>
+          <w:rFonts w:ascii="Arial" w:eastAsia="Times New Roman" w:hAnsi="Arial" w:cs="Arial"/>
+          <w:i/>
+          <w:color w:val="222222"/>
+          <w:sz w:val="20"/>
+          <w:szCs w:val="20"/>
+          <w:shd w:val="clear" w:color="auto" w:fill="FFFFFF"/>
+        </w:rPr>
+        <w:t>Applied interval analysis</w:t>
+      </w:r>
+      <w:r>
+        <w:rPr>
+          <w:rFonts w:ascii="Arial" w:eastAsia="Times New Roman" w:hAnsi="Arial" w:cs="Arial"/>
+          <w:color w:val="222222"/>
+          <w:sz w:val="20"/>
+          <w:szCs w:val="20"/>
+          <w:shd w:val="clear" w:color="auto" w:fill="FFFFFF"/>
+        </w:rPr>
+        <w:t>. Springer-Verlag London.</w:t>
+      </w:r>
+    </w:p>
+    <w:p>
+      <w:pPr>
+        <w:rPr>
+          <w:rFonts w:ascii="Times New Roman" w:eastAsia="Times New Roman" w:hAnsi="Times New Roman" w:cs="Times New Roman"/>
+          <w:sz w:val="24"/>
+          <w:szCs w:val="24"/>
+          <w:lang w:val="pl-PL"/>
+        </w:rPr>
+      </w:pPr>
+      <w:proofErr w:type="spellStart"/>
+      <w:r>
+        <w:rPr>
+          <w:rFonts w:ascii="Arial" w:eastAsia="Times New Roman" w:hAnsi="Arial" w:cs="Arial"/>
+          <w:color w:val="222222"/>
+          <w:sz w:val="20"/>
+          <w:szCs w:val="20"/>
+          <w:shd w:val="clear" w:color="auto" w:fill="FFFFFF"/>
+        </w:rPr>
+        <w:t>Cais</w:t>
+      </w:r>
+      <w:proofErr w:type="spellEnd"/>
+      <w:r>
+        <w:rPr>
+          <w:rFonts w:ascii="Arial" w:eastAsia="Times New Roman" w:hAnsi="Arial" w:cs="Arial"/>
+          <w:color w:val="222222"/>
+          <w:sz w:val="20"/>
+          <w:szCs w:val="20"/>
+          <w:shd w:val="clear" w:color="auto" w:fill="FFFFFF"/>
+        </w:rPr>
+        <w:t xml:space="preserve">, Š. (2015). </w:t>
+      </w:r>
+      <w:r>
+        <w:rPr>
+          <w:rFonts w:ascii="Arial" w:eastAsia="Times New Roman" w:hAnsi="Arial" w:cs="Arial"/>
+          <w:i/>
+          <w:color w:val="222222"/>
+          <w:sz w:val="20"/>
+          <w:szCs w:val="20"/>
+          <w:shd w:val="clear" w:color="auto" w:fill="FFFFFF"/>
+        </w:rPr>
+        <w:t>Assessing and improving quality of safety critical systems</w:t>
+      </w:r>
+      <w:r>
+        <w:rPr>
+          <w:rFonts w:ascii="Arial" w:eastAsia="Times New Roman" w:hAnsi="Arial" w:cs="Arial"/>
+          <w:i/>
+          <w:color w:val="222222"/>
+          <w:sz w:val="20"/>
+          <w:szCs w:val="20"/>
+          <w:shd w:val="clear" w:color="auto" w:fill="FFFFFF"/>
+        </w:rPr>
         <w:t>.</w:t>
       </w:r>
-    </w:p>
-    <w:p>
-      <w:pPr>
-        <w:spacing w:line="240" w:lineRule="auto"/>
-        <w:jc w:val="both"/>
-      </w:pPr>
-    </w:p>
-    <w:p>
-      <w:pPr>
-        <w:pBdr>
-          <w:top w:val="nil"/>
-          <w:left w:val="nil"/>
-          <w:bottom w:val="nil"/>
-          <w:right w:val="nil"/>
-          <w:between w:val="nil"/>
-        </w:pBdr>
-        <w:jc w:val="both"/>
-        <w:rPr>
-          <w:b/>
-          <w:color w:val="000000"/>
-        </w:rPr>
-      </w:pPr>
-      <w:r>
-        <w:rPr>
-          <w:b/>
-          <w:color w:val="000000"/>
-        </w:rPr>
-        <w:t>Any additional information you would like to be mentioned:</w:t>
-      </w:r>
-    </w:p>
-    <w:p>
-      <w:pPr>
-        <w:pBdr>
-          <w:top w:val="nil"/>
-          <w:left w:val="nil"/>
-          <w:bottom w:val="nil"/>
-          <w:right w:val="nil"/>
-          <w:between w:val="nil"/>
-        </w:pBdr>
-        <w:jc w:val="both"/>
-        <w:rPr>
-          <w:color w:val="000000"/>
-        </w:rPr>
-      </w:pPr>
-      <w:r>
-        <w:t>Ariadne installation on different computers produced different seemingly uncorrelated errors and was very time consuming.</w:t>
-      </w:r>
-    </w:p>
-    <w:p>
-      <w:pPr>
-        <w:pBdr>
-          <w:top w:val="nil"/>
-          <w:left w:val="nil"/>
-          <w:bottom w:val="single" w:sz="6" w:space="1" w:color="000000"/>
-          <w:right w:val="nil"/>
-          <w:between w:val="nil"/>
-        </w:pBdr>
-        <w:jc w:val="both"/>
-        <w:rPr>
-          <w:color w:val="000000"/>
+      <w:r>
+        <w:rPr>
+          <w:rFonts w:ascii="Arial" w:eastAsia="Times New Roman" w:hAnsi="Arial" w:cs="Arial"/>
+          <w:color w:val="222222"/>
+          <w:sz w:val="20"/>
+          <w:szCs w:val="20"/>
+          <w:shd w:val="clear" w:color="auto" w:fill="FFFFFF"/>
+        </w:rPr>
+        <w:t xml:space="preserve"> </w:t>
+      </w:r>
+      <w:proofErr w:type="spellStart"/>
+      <w:r>
+        <w:rPr>
+          <w:rFonts w:ascii="Arial" w:eastAsia="Times New Roman" w:hAnsi="Arial" w:cs="Arial"/>
+          <w:color w:val="222222"/>
+          <w:sz w:val="20"/>
+          <w:szCs w:val="20"/>
+          <w:shd w:val="clear" w:color="auto" w:fill="FFFFFF"/>
+        </w:rPr>
+        <w:t>Západočeská</w:t>
+      </w:r>
+      <w:proofErr w:type="spellEnd"/>
+      <w:r>
+        <w:rPr>
+          <w:rFonts w:ascii="Arial" w:eastAsia="Times New Roman" w:hAnsi="Arial" w:cs="Arial"/>
+          <w:color w:val="222222"/>
+          <w:sz w:val="20"/>
+          <w:szCs w:val="20"/>
+          <w:shd w:val="clear" w:color="auto" w:fill="FFFFFF"/>
+        </w:rPr>
+        <w:t xml:space="preserve"> </w:t>
+      </w:r>
+      <w:proofErr w:type="spellStart"/>
+      <w:r>
+        <w:rPr>
+          <w:rFonts w:ascii="Arial" w:eastAsia="Times New Roman" w:hAnsi="Arial" w:cs="Arial"/>
+          <w:color w:val="222222"/>
+          <w:sz w:val="20"/>
+          <w:szCs w:val="20"/>
+          <w:shd w:val="clear" w:color="auto" w:fill="FFFFFF"/>
+        </w:rPr>
+        <w:t>univerzita</w:t>
+      </w:r>
+      <w:proofErr w:type="spellEnd"/>
+      <w:r>
+        <w:rPr>
+          <w:rFonts w:ascii="Arial" w:eastAsia="Times New Roman" w:hAnsi="Arial" w:cs="Arial"/>
+          <w:color w:val="222222"/>
+          <w:sz w:val="20"/>
+          <w:szCs w:val="20"/>
+          <w:shd w:val="clear" w:color="auto" w:fill="FFFFFF"/>
+        </w:rPr>
+        <w:t xml:space="preserve"> v </w:t>
+      </w:r>
+      <w:proofErr w:type="spellStart"/>
+      <w:r>
+        <w:rPr>
+          <w:rFonts w:ascii="Arial" w:eastAsia="Times New Roman" w:hAnsi="Arial" w:cs="Arial"/>
+          <w:color w:val="222222"/>
+          <w:sz w:val="20"/>
+          <w:szCs w:val="20"/>
+          <w:shd w:val="clear" w:color="auto" w:fill="FFFFFF"/>
+        </w:rPr>
+        <w:t>Plzni</w:t>
+      </w:r>
+      <w:proofErr w:type="spellEnd"/>
+      <w:r>
+        <w:rPr>
+          <w:rFonts w:ascii="Arial" w:eastAsia="Times New Roman" w:hAnsi="Arial" w:cs="Arial"/>
+          <w:color w:val="222222"/>
+          <w:sz w:val="20"/>
+          <w:szCs w:val="20"/>
+          <w:shd w:val="clear" w:color="auto" w:fill="FFFFFF"/>
+        </w:rPr>
+        <w:t>.</w:t>
+      </w:r>
+    </w:p>
+    <w:p>
+      <w:pPr>
+        <w:spacing w:after="0" w:line="360" w:lineRule="auto"/>
+        <w:rPr>
+          <w:rFonts w:ascii="Arial" w:eastAsia="Times New Roman" w:hAnsi="Arial" w:cs="Arial"/>
+          <w:color w:val="222222"/>
+          <w:sz w:val="20"/>
+          <w:szCs w:val="20"/>
+          <w:shd w:val="clear" w:color="auto" w:fill="FFFFFF"/>
+        </w:rPr>
+      </w:pPr>
+      <w:r>
+        <w:rPr>
+          <w:rFonts w:ascii="Arial" w:eastAsia="Times New Roman" w:hAnsi="Arial" w:cs="Arial"/>
+          <w:color w:val="222222"/>
+          <w:sz w:val="20"/>
+          <w:szCs w:val="20"/>
+          <w:shd w:val="clear" w:color="auto" w:fill="FFFFFF"/>
+        </w:rPr>
+        <w:t xml:space="preserve">Moore,   R.  E. (1966). </w:t>
+      </w:r>
+      <w:r>
+        <w:rPr>
+          <w:rFonts w:ascii="Arial" w:eastAsia="Times New Roman" w:hAnsi="Arial" w:cs="Arial"/>
+          <w:i/>
+          <w:color w:val="222222"/>
+          <w:sz w:val="20"/>
+          <w:szCs w:val="20"/>
+          <w:shd w:val="clear" w:color="auto" w:fill="FFFFFF"/>
+        </w:rPr>
+        <w:t>Interval analysis</w:t>
+      </w:r>
+      <w:r>
+        <w:rPr>
+          <w:rFonts w:ascii="Arial" w:eastAsia="Times New Roman" w:hAnsi="Arial" w:cs="Arial"/>
+          <w:color w:val="222222"/>
+          <w:sz w:val="20"/>
+          <w:szCs w:val="20"/>
+          <w:shd w:val="clear" w:color="auto" w:fill="FFFFFF"/>
+        </w:rPr>
+        <w:t>. Prentice-Hall, Inc</w:t>
+      </w:r>
+      <w:r>
+        <w:rPr>
+          <w:rFonts w:ascii="Arial" w:eastAsia="Times New Roman" w:hAnsi="Arial" w:cs="Arial"/>
+          <w:color w:val="222222"/>
+          <w:sz w:val="20"/>
+          <w:szCs w:val="20"/>
+          <w:shd w:val="clear" w:color="auto" w:fill="FFFFFF"/>
+        </w:rPr>
+        <w:t>.</w:t>
+      </w:r>
+    </w:p>
+    <w:p>
+      <w:pPr>
+        <w:spacing w:after="0" w:line="360" w:lineRule="auto"/>
+        <w:rPr>
+          <w:rFonts w:ascii="Arial" w:eastAsia="Times New Roman" w:hAnsi="Arial" w:cs="Arial"/>
+          <w:color w:val="222222"/>
+          <w:sz w:val="20"/>
+          <w:szCs w:val="20"/>
+          <w:shd w:val="clear" w:color="auto" w:fill="FFFFFF"/>
+        </w:rPr>
+      </w:pPr>
+      <w:r>
+        <w:rPr>
+          <w:rFonts w:ascii="Arial" w:eastAsia="Times New Roman" w:hAnsi="Arial" w:cs="Arial"/>
+          <w:color w:val="222222"/>
+          <w:sz w:val="20"/>
+          <w:szCs w:val="20"/>
+          <w:shd w:val="clear" w:color="auto" w:fill="FFFFFF"/>
+        </w:rPr>
+        <w:t xml:space="preserve">Burden, R. L., &amp; </w:t>
+      </w:r>
+      <w:proofErr w:type="spellStart"/>
+      <w:r>
+        <w:rPr>
+          <w:rFonts w:ascii="Arial" w:eastAsia="Times New Roman" w:hAnsi="Arial" w:cs="Arial"/>
+          <w:color w:val="222222"/>
+          <w:sz w:val="20"/>
+          <w:szCs w:val="20"/>
+          <w:shd w:val="clear" w:color="auto" w:fill="FFFFFF"/>
+        </w:rPr>
+        <w:t>Faires</w:t>
+      </w:r>
+      <w:proofErr w:type="spellEnd"/>
+      <w:r>
+        <w:rPr>
+          <w:rFonts w:ascii="Arial" w:eastAsia="Times New Roman" w:hAnsi="Arial" w:cs="Arial"/>
+          <w:color w:val="222222"/>
+          <w:sz w:val="20"/>
+          <w:szCs w:val="20"/>
+          <w:shd w:val="clear" w:color="auto" w:fill="FFFFFF"/>
+        </w:rPr>
+        <w:t xml:space="preserve">, J. D. (2010). </w:t>
+      </w:r>
+      <w:r>
+        <w:rPr>
+          <w:rFonts w:ascii="Arial" w:eastAsia="Times New Roman" w:hAnsi="Arial" w:cs="Arial"/>
+          <w:i/>
+          <w:color w:val="222222"/>
+          <w:sz w:val="20"/>
+          <w:szCs w:val="20"/>
+          <w:shd w:val="clear" w:color="auto" w:fill="FFFFFF"/>
+        </w:rPr>
+        <w:t>Numerical analysis</w:t>
+      </w:r>
+      <w:r>
+        <w:rPr>
+          <w:rFonts w:ascii="Arial" w:eastAsia="Times New Roman" w:hAnsi="Arial" w:cs="Arial"/>
+          <w:color w:val="222222"/>
+          <w:sz w:val="20"/>
+          <w:szCs w:val="20"/>
+          <w:shd w:val="clear" w:color="auto" w:fill="FFFFFF"/>
+        </w:rPr>
+        <w:t>. </w:t>
+      </w:r>
+      <w:r>
+        <w:rPr>
+          <w:rFonts w:ascii="Arial" w:eastAsia="Times New Roman" w:hAnsi="Arial" w:cs="Arial"/>
+          <w:color w:val="222222"/>
+          <w:sz w:val="20"/>
+          <w:szCs w:val="20"/>
+          <w:shd w:val="clear" w:color="auto" w:fill="FFFFFF"/>
+        </w:rPr>
+        <w:t>Cengage Learning, 9.</w:t>
+      </w:r>
+    </w:p>
+    <w:p>
+      <w:pPr>
+        <w:spacing w:after="0" w:line="240" w:lineRule="auto"/>
+        <w:rPr>
+          <w:rFonts w:ascii="Arial" w:eastAsia="Times New Roman" w:hAnsi="Arial" w:cs="Arial"/>
+          <w:color w:val="222222"/>
+          <w:sz w:val="20"/>
+          <w:szCs w:val="20"/>
+          <w:shd w:val="clear" w:color="auto" w:fill="FFFFFF"/>
         </w:rPr>
       </w:pPr>
     </w:p>
@@ -2051,6 +2293,8 @@
           <w:szCs w:val="28"/>
         </w:rPr>
       </w:pPr>
+      <w:bookmarkStart w:id="1" w:name="_GoBack"/>
+      <w:bookmarkEnd w:id="1"/>
       <w:r>
         <w:rPr>
           <w:b/>
@@ -2176,7 +2420,21 @@
         <w:rPr>
           <w:color w:val="000000"/>
         </w:rPr>
-        <w:t>I agree that movies provided by the students are uploaded to the DKE Youtube channel and shown on the DKE student projects webpage.</w:t>
+        <w:t xml:space="preserve">I agree that movies provided by the students are uploaded to the DKE </w:t>
+      </w:r>
+      <w:proofErr w:type="spellStart"/>
+      <w:r>
+        <w:rPr>
+          <w:color w:val="000000"/>
+        </w:rPr>
+        <w:t>Youtube</w:t>
+      </w:r>
+      <w:proofErr w:type="spellEnd"/>
+      <w:r>
+        <w:rPr>
+          <w:color w:val="000000"/>
+        </w:rPr>
+        <w:t xml:space="preserve"> channel and shown on the DKE student projects webpage.</w:t>
       </w:r>
     </w:p>
     <w:sectPr>

</xml_diff>